<commit_message>
LeetCode 15, Medium, Upgraded
</commit_message>
<xml_diff>
--- a/LeetCode Record.docx
+++ b/LeetCode Record.docx
@@ -5554,7 +5554,6 @@
         <w:pStyle w:val="a3"/>
         <w:ind w:left="360" w:firstLineChars="0" w:firstLine="0"/>
       </w:pPr>
-      <w:bookmarkStart w:id="0" w:name="_GoBack"/>
       <w:r>
         <w:rPr>
           <w:noProof/>
@@ -5595,16 +5594,400 @@
           </wp:inline>
         </w:drawing>
       </w:r>
+    </w:p>
+    <w:p>
+      <w:pPr>
+        <w:pStyle w:val="a3"/>
+        <w:numPr>
+          <w:ilvl w:val="0"/>
+          <w:numId w:val="2"/>
+        </w:numPr>
+        <w:ind w:firstLineChars="0"/>
+      </w:pPr>
+      <w:r>
+        <w:rPr>
+          <w:rFonts w:hint="eastAsia"/>
+        </w:rPr>
+        <w:t>在</w:t>
+      </w:r>
+      <w:r>
+        <w:t>一个数组里寻找</w:t>
+      </w:r>
+      <w:r>
+        <w:rPr>
+          <w:rFonts w:hint="eastAsia"/>
+        </w:rPr>
+        <w:t>所有满足</w:t>
+      </w:r>
+      <w:r>
+        <w:t>a+b+c=0</w:t>
+      </w:r>
+      <w:r>
+        <w:rPr>
+          <w:rFonts w:hint="eastAsia"/>
+        </w:rPr>
+        <w:t>的</w:t>
+      </w:r>
+      <w:r>
+        <w:rPr>
+          <w:rFonts w:hint="eastAsia"/>
+        </w:rPr>
+        <w:t>a,b,c</w:t>
+      </w:r>
+      <w:r>
+        <w:rPr>
+          <w:rFonts w:hint="eastAsia"/>
+        </w:rPr>
+        <w:t>。</w:t>
+      </w:r>
+      <w:r>
+        <w:rPr>
+          <w:rFonts w:hint="eastAsia"/>
+        </w:rPr>
+        <w:t>L</w:t>
+      </w:r>
+      <w:r>
+        <w:t>eetCode 15</w:t>
+      </w:r>
+      <w:r>
+        <w:rPr>
+          <w:rFonts w:hint="eastAsia"/>
+        </w:rPr>
+        <w:t>，</w:t>
+      </w:r>
+      <w:r>
+        <w:rPr>
+          <w:rFonts w:hint="eastAsia"/>
+        </w:rPr>
+        <w:t>M</w:t>
+      </w:r>
+      <w:r>
+        <w:t>edium</w:t>
+      </w:r>
+    </w:p>
+    <w:p>
+      <w:pPr>
+        <w:pStyle w:val="a3"/>
+        <w:numPr>
+          <w:ilvl w:val="1"/>
+          <w:numId w:val="2"/>
+        </w:numPr>
+        <w:ind w:firstLineChars="0"/>
+        <w:rPr>
+          <w:rFonts w:hint="eastAsia"/>
+        </w:rPr>
+      </w:pPr>
+      <w:r>
+        <w:rPr>
+          <w:rFonts w:hint="eastAsia"/>
+        </w:rPr>
+        <w:t>方法一</w:t>
+      </w:r>
+      <w:r>
+        <w:t>：</w:t>
+      </w:r>
+      <w:r>
+        <w:rPr>
+          <w:rFonts w:hint="eastAsia"/>
+        </w:rPr>
+        <w:t>先用</w:t>
+      </w:r>
+      <w:r>
+        <w:rPr>
+          <w:rFonts w:hint="eastAsia"/>
+        </w:rPr>
+        <w:t>0</w:t>
+      </w:r>
+      <w:r>
+        <w:rPr>
+          <w:rFonts w:hint="eastAsia"/>
+        </w:rPr>
+        <w:t>做</w:t>
+      </w:r>
+      <w:r>
+        <w:t>pivot</w:t>
+      </w:r>
+      <w:r>
+        <w:t>，</w:t>
+      </w:r>
+      <w:r>
+        <w:rPr>
+          <w:rFonts w:hint="eastAsia"/>
+        </w:rPr>
+        <w:t>对所有</w:t>
+      </w:r>
+      <w:r>
+        <w:t>的</w:t>
+      </w:r>
+      <w:r>
+        <w:rPr>
+          <w:rFonts w:hint="eastAsia"/>
+        </w:rPr>
+        <w:t>数进行一次</w:t>
+      </w:r>
+      <w:r>
+        <w:t>partition</w:t>
+      </w:r>
+      <w:r>
+        <w:t>，区分开正负数</w:t>
+      </w:r>
+      <w:r>
+        <w:rPr>
+          <w:rFonts w:hint="eastAsia"/>
+        </w:rPr>
+        <w:t>。</w:t>
+      </w:r>
+      <w:r>
+        <w:t>然后</w:t>
+      </w:r>
+      <w:r>
+        <w:rPr>
+          <w:rFonts w:hint="eastAsia"/>
+        </w:rPr>
+        <w:t>对于每一个数</w:t>
+      </w:r>
+      <w:r>
+        <w:t>，</w:t>
+      </w:r>
+      <w:r>
+        <w:rPr>
+          <w:rFonts w:hint="eastAsia"/>
+        </w:rPr>
+        <w:t>在</w:t>
+      </w:r>
+      <w:r>
+        <w:t>符号相反的区域内调用</w:t>
+      </w:r>
+      <w:r>
+        <w:t>two sum</w:t>
+      </w:r>
+      <w:r>
+        <w:rPr>
+          <w:rFonts w:hint="eastAsia"/>
+        </w:rPr>
+        <w:t>。</w:t>
+      </w:r>
+      <w:r>
+        <w:t>这个算法可行</w:t>
+      </w:r>
+      <w:r>
+        <w:rPr>
+          <w:rFonts w:hint="eastAsia"/>
+        </w:rPr>
+        <w:t>，时间复杂度</w:t>
+      </w:r>
+      <w:r>
+        <w:t>理论上是</w:t>
+      </w:r>
+      <w:r>
+        <w:rPr>
+          <w:rFonts w:hint="eastAsia"/>
+        </w:rPr>
+        <w:t>O(</w:t>
+      </w:r>
+      <w:r>
+        <w:t>N^2</w:t>
+      </w:r>
+      <w:r>
+        <w:rPr>
+          <w:rFonts w:hint="eastAsia"/>
+        </w:rPr>
+        <w:t>)</w:t>
+      </w:r>
+      <w:r>
+        <w:rPr>
+          <w:rFonts w:hint="eastAsia"/>
+        </w:rPr>
+        <w:t>，</w:t>
+      </w:r>
+      <w:r>
+        <w:t>但是用</w:t>
+      </w:r>
+      <w:r>
+        <w:rPr>
+          <w:rFonts w:hint="eastAsia"/>
+        </w:rPr>
+        <w:t>S</w:t>
+      </w:r>
+      <w:r>
+        <w:t>et</w:t>
+      </w:r>
+      <w:r>
+        <w:t>之类的数据结构比</w:t>
+      </w:r>
+      <w:bookmarkStart w:id="0" w:name="_GoBack"/>
       <w:bookmarkEnd w:id="0"/>
-    </w:p>
-    <w:p>
-      <w:pPr>
-        <w:pStyle w:val="a3"/>
-        <w:ind w:left="360" w:firstLineChars="0" w:firstLine="0"/>
-        <w:rPr>
-          <w:rFonts w:hint="eastAsia"/>
-        </w:rPr>
-      </w:pPr>
+      <w:r>
+        <w:t>较多</w:t>
+      </w:r>
+      <w:r>
+        <w:rPr>
+          <w:rFonts w:hint="eastAsia"/>
+        </w:rPr>
+        <w:t>，</w:t>
+      </w:r>
+      <w:r>
+        <w:rPr>
+          <w:rFonts w:hint="eastAsia"/>
+        </w:rPr>
+        <w:t>拖慢了整体的速度</w:t>
+      </w:r>
+      <w:r>
+        <w:rPr>
+          <w:rFonts w:hint="eastAsia"/>
+        </w:rPr>
+        <w:t>。</w:t>
+      </w:r>
+      <w:r>
+        <w:t>最后无论怎么</w:t>
+      </w:r>
+      <w:r>
+        <w:lastRenderedPageBreak/>
+        <w:t>优化都没成功</w:t>
+      </w:r>
+      <w:r>
+        <w:rPr>
+          <w:rFonts w:hint="eastAsia"/>
+        </w:rPr>
+        <w:t>。</w:t>
+      </w:r>
+    </w:p>
+    <w:p>
+      <w:pPr>
+        <w:pStyle w:val="a3"/>
+        <w:numPr>
+          <w:ilvl w:val="1"/>
+          <w:numId w:val="2"/>
+        </w:numPr>
+        <w:ind w:firstLineChars="0"/>
+      </w:pPr>
+      <w:r>
+        <w:rPr>
+          <w:rFonts w:hint="eastAsia"/>
+        </w:rPr>
+        <w:t>方法二</w:t>
+      </w:r>
+      <w:r>
+        <w:t>：先对数组做快排，然后</w:t>
+      </w:r>
+      <w:r>
+        <w:rPr>
+          <w:rFonts w:hint="eastAsia"/>
+        </w:rPr>
+        <w:t>从最小的数</w:t>
+      </w:r>
+      <w:r>
+        <w:t>开始</w:t>
+      </w:r>
+      <w:r>
+        <w:rPr>
+          <w:rFonts w:hint="eastAsia"/>
+        </w:rPr>
+        <w:t>用</w:t>
+      </w:r>
+      <w:r>
+        <w:t>I</w:t>
+      </w:r>
+      <w:r>
+        <w:rPr>
+          <w:rFonts w:hint="eastAsia"/>
+        </w:rPr>
+        <w:t>，</w:t>
+      </w:r>
+      <w:r>
+        <w:t>j</w:t>
+      </w:r>
+      <w:r>
+        <w:rPr>
+          <w:rFonts w:hint="eastAsia"/>
+        </w:rPr>
+        <w:t>做循环</w:t>
+      </w:r>
+      <w:r>
+        <w:t>，在</w:t>
+      </w:r>
+      <w:r>
+        <w:rPr>
+          <w:rFonts w:hint="eastAsia"/>
+        </w:rPr>
+        <w:t>J</w:t>
+      </w:r>
+      <w:r>
+        <w:rPr>
+          <w:rFonts w:hint="eastAsia"/>
+        </w:rPr>
+        <w:t>后面</w:t>
+      </w:r>
+      <w:r>
+        <w:t>用</w:t>
+      </w:r>
+      <w:r>
+        <w:rPr>
+          <w:rFonts w:hint="eastAsia"/>
+        </w:rPr>
+        <w:t>二分查找</w:t>
+      </w:r>
+      <w:r>
+        <w:t>找第三个数</w:t>
+      </w:r>
+    </w:p>
+    <w:p>
+      <w:pPr>
+        <w:pStyle w:val="a3"/>
+        <w:numPr>
+          <w:ilvl w:val="1"/>
+          <w:numId w:val="2"/>
+        </w:numPr>
+        <w:ind w:firstLineChars="0"/>
+        <w:rPr>
+          <w:rFonts w:hint="eastAsia"/>
+        </w:rPr>
+      </w:pPr>
+      <w:r>
+        <w:rPr>
+          <w:rFonts w:hint="eastAsia"/>
+        </w:rPr>
+        <w:t>方法三</w:t>
+      </w:r>
+      <w:r>
+        <w:t>：对方法</w:t>
+      </w:r>
+      <w:r>
+        <w:rPr>
+          <w:rFonts w:hint="eastAsia"/>
+        </w:rPr>
+        <w:t>二</w:t>
+      </w:r>
+      <w:r>
+        <w:t>的优化，二分查找应该返回比</w:t>
+      </w:r>
+      <w:r>
+        <w:rPr>
+          <w:rFonts w:hint="eastAsia"/>
+        </w:rPr>
+        <w:t>要查找</w:t>
+      </w:r>
+      <w:r>
+        <w:t>的数小的最大的数，这样之后的二分查找能够更快完成</w:t>
+      </w:r>
+      <w:r>
+        <w:rPr>
+          <w:rFonts w:hint="eastAsia"/>
+        </w:rPr>
+        <w:t>，</w:t>
+      </w:r>
+      <w:r>
+        <w:t>我以后抽空</w:t>
+      </w:r>
+      <w:r>
+        <w:rPr>
+          <w:rFonts w:hint="eastAsia"/>
+        </w:rPr>
+        <w:t>优化</w:t>
+      </w:r>
+      <w:r>
+        <w:t>~</w:t>
+      </w:r>
     </w:p>
     <w:sectPr>
       <w:pgSz w:w="11906" w:h="16838"/>
@@ -5761,7 +6144,7 @@
         <w:rFonts w:hint="default"/>
       </w:rPr>
     </w:lvl>
-    <w:lvl w:ilvl="1" w:tplc="04090019" w:tentative="1">
+    <w:lvl w:ilvl="1" w:tplc="04090019">
       <w:start w:val="1"/>
       <w:numFmt w:val="lowerLetter"/>
       <w:lvlText w:val="%2)"/>

</xml_diff>

<commit_message>
LeetCode 16, Medium LeetCode 15, Medium, Upgraded
</commit_message>
<xml_diff>
--- a/LeetCode Record.docx
+++ b/LeetCode Record.docx
@@ -5673,9 +5673,6 @@
           <w:numId w:val="2"/>
         </w:numPr>
         <w:ind w:firstLineChars="0"/>
-        <w:rPr>
-          <w:rFonts w:hint="eastAsia"/>
-        </w:rPr>
       </w:pPr>
       <w:r>
         <w:rPr>
@@ -5813,12 +5810,7 @@
         <w:t>et</w:t>
       </w:r>
       <w:r>
-        <w:t>之类的数据结构比</w:t>
-      </w:r>
-      <w:bookmarkStart w:id="0" w:name="_GoBack"/>
-      <w:bookmarkEnd w:id="0"/>
-      <w:r>
-        <w:t>较多</w:t>
+        <w:t>之类的数据结构比较多</w:t>
       </w:r>
       <w:r>
         <w:rPr>
@@ -5939,9 +5931,6 @@
           <w:numId w:val="2"/>
         </w:numPr>
         <w:ind w:firstLineChars="0"/>
-        <w:rPr>
-          <w:rFonts w:hint="eastAsia"/>
-        </w:rPr>
       </w:pPr>
       <w:r>
         <w:rPr>
@@ -5987,6 +5976,273 @@
       </w:r>
       <w:r>
         <w:t>~</w:t>
+      </w:r>
+    </w:p>
+    <w:p>
+      <w:pPr>
+        <w:pStyle w:val="a3"/>
+        <w:numPr>
+          <w:ilvl w:val="0"/>
+          <w:numId w:val="2"/>
+        </w:numPr>
+        <w:ind w:firstLineChars="0"/>
+      </w:pPr>
+      <w:r>
+        <w:rPr>
+          <w:rFonts w:hint="eastAsia"/>
+        </w:rPr>
+        <w:t>创建</w:t>
+      </w:r>
+      <w:r>
+        <w:t>一个</w:t>
+      </w:r>
+      <w:r>
+        <w:rPr>
+          <w:rFonts w:hint="eastAsia"/>
+        </w:rPr>
+        <w:t>S</w:t>
+      </w:r>
+      <w:r>
+        <w:t>tack</w:t>
+      </w:r>
+      <w:r>
+        <w:t>，要求</w:t>
+      </w:r>
+      <w:r>
+        <w:t>push pop top</w:t>
+      </w:r>
+      <w:r>
+        <w:t>和</w:t>
+      </w:r>
+      <w:r>
+        <w:rPr>
+          <w:rFonts w:hint="eastAsia"/>
+        </w:rPr>
+        <w:t xml:space="preserve"> </w:t>
+      </w:r>
+      <w:r>
+        <w:t>getMin</w:t>
+      </w:r>
+      <w:r>
+        <w:t>都要在常数时间内完成</w:t>
+      </w:r>
+      <w:r>
+        <w:rPr>
+          <w:rFonts w:hint="eastAsia"/>
+        </w:rPr>
+        <w:t>。</w:t>
+      </w:r>
+      <w:r>
+        <w:t>（</w:t>
+      </w:r>
+      <w:r>
+        <w:rPr>
+          <w:rFonts w:hint="eastAsia"/>
+        </w:rPr>
+        <w:t>L</w:t>
+      </w:r>
+      <w:r>
+        <w:t>eetCode155</w:t>
+      </w:r>
+      <w:r>
+        <w:rPr>
+          <w:rFonts w:hint="eastAsia"/>
+        </w:rPr>
+        <w:t>，</w:t>
+      </w:r>
+      <w:r>
+        <w:rPr>
+          <w:rFonts w:hint="eastAsia"/>
+        </w:rPr>
+        <w:t xml:space="preserve"> </w:t>
+      </w:r>
+      <w:r>
+        <w:t>easy</w:t>
+      </w:r>
+      <w:r>
+        <w:t>）</w:t>
+      </w:r>
+    </w:p>
+    <w:p>
+      <w:pPr>
+        <w:ind w:left="360"/>
+      </w:pPr>
+      <w:r>
+        <w:rPr>
+          <w:rFonts w:hint="eastAsia"/>
+        </w:rPr>
+        <w:t>主要想法</w:t>
+      </w:r>
+      <w:r>
+        <w:t>：两个栈一个存最小值一个</w:t>
+      </w:r>
+      <w:r>
+        <w:rPr>
+          <w:rFonts w:hint="eastAsia"/>
+        </w:rPr>
+        <w:t>是</w:t>
+      </w:r>
+      <w:r>
+        <w:t>普通</w:t>
+      </w:r>
+      <w:r>
+        <w:rPr>
+          <w:rFonts w:hint="eastAsia"/>
+        </w:rPr>
+        <w:t>栈</w:t>
+      </w:r>
+      <w:r>
+        <w:t>，最小栈要求只压入不大于栈顶</w:t>
+      </w:r>
+      <w:r>
+        <w:rPr>
+          <w:rFonts w:hint="eastAsia"/>
+        </w:rPr>
+        <w:t>元素</w:t>
+      </w:r>
+      <w:r>
+        <w:t>的</w:t>
+      </w:r>
+      <w:r>
+        <w:rPr>
+          <w:rFonts w:hint="eastAsia"/>
+        </w:rPr>
+        <w:t>元素</w:t>
+      </w:r>
+      <w:r>
+        <w:t>。出栈</w:t>
+      </w:r>
+      <w:r>
+        <w:rPr>
+          <w:rFonts w:hint="eastAsia"/>
+        </w:rPr>
+        <w:t>时</w:t>
+      </w:r>
+      <w:r>
+        <w:t>若两站栈顶元素相同则同时</w:t>
+      </w:r>
+      <w:r>
+        <w:t>pop</w:t>
+      </w:r>
+      <w:r>
+        <w:t>，否则只</w:t>
+      </w:r>
+      <w:r>
+        <w:t>pop</w:t>
+      </w:r>
+      <w:r>
+        <w:t>普通栈的元素</w:t>
+      </w:r>
+    </w:p>
+    <w:p>
+      <w:pPr>
+        <w:pStyle w:val="a3"/>
+        <w:numPr>
+          <w:ilvl w:val="0"/>
+          <w:numId w:val="2"/>
+        </w:numPr>
+        <w:ind w:firstLineChars="0"/>
+      </w:pPr>
+      <w:r>
+        <w:rPr>
+          <w:rFonts w:hint="eastAsia"/>
+        </w:rPr>
+        <w:t>在一列数</w:t>
+      </w:r>
+      <w:r>
+        <w:t>里寻找三个数</w:t>
+      </w:r>
+      <w:r>
+        <w:rPr>
+          <w:rFonts w:hint="eastAsia"/>
+        </w:rPr>
+        <w:t>a, b</w:t>
+      </w:r>
+      <w:r>
+        <w:rPr>
+          <w:rFonts w:hint="eastAsia"/>
+        </w:rPr>
+        <w:t>和</w:t>
+      </w:r>
+      <w:r>
+        <w:t>c</w:t>
+      </w:r>
+      <w:r>
+        <w:t>，要求</w:t>
+      </w:r>
+      <w:r>
+        <w:rPr>
+          <w:rFonts w:hint="eastAsia"/>
+        </w:rPr>
+        <w:t>a+b+c</w:t>
+      </w:r>
+      <w:r>
+        <w:rPr>
+          <w:rFonts w:hint="eastAsia"/>
+        </w:rPr>
+        <w:t>最接近</w:t>
+      </w:r>
+      <w:r>
+        <w:t>target</w:t>
+      </w:r>
+      <w:r>
+        <w:rPr>
+          <w:rFonts w:hint="eastAsia"/>
+        </w:rPr>
+        <w:t>（</w:t>
+      </w:r>
+      <w:r>
+        <w:rPr>
+          <w:rFonts w:hint="eastAsia"/>
+        </w:rPr>
+        <w:t>Leetcode16, Medium</w:t>
+      </w:r>
+      <w:bookmarkStart w:id="0" w:name="_GoBack"/>
+      <w:bookmarkEnd w:id="0"/>
+      <w:r>
+        <w:t>）</w:t>
+      </w:r>
+    </w:p>
+    <w:p>
+      <w:pPr>
+        <w:pStyle w:val="a3"/>
+        <w:ind w:left="360" w:firstLineChars="0" w:firstLine="0"/>
+        <w:rPr>
+          <w:rFonts w:hint="eastAsia"/>
+        </w:rPr>
+      </w:pPr>
+      <w:r>
+        <w:rPr>
+          <w:rFonts w:hint="eastAsia"/>
+        </w:rPr>
+        <w:t>把</w:t>
+      </w:r>
+      <w:r>
+        <w:rPr>
+          <w:rFonts w:hint="eastAsia"/>
+        </w:rPr>
+        <w:t>3</w:t>
+      </w:r>
+      <w:r>
+        <w:t>sum</w:t>
+      </w:r>
+      <w:r>
+        <w:t>的</w:t>
+      </w:r>
+      <w:r>
+        <w:t>binarySearch</w:t>
+      </w:r>
+      <w:r>
+        <w:t>改成二分查找最接近的元素就好了，整体算法不变。不跳过</w:t>
+      </w:r>
+      <w:r>
+        <w:rPr>
+          <w:rFonts w:hint="eastAsia"/>
+        </w:rPr>
+        <w:t>重复元素</w:t>
+      </w:r>
+      <w:r>
+        <w:t>。</w:t>
       </w:r>
     </w:p>
     <w:sectPr>

</xml_diff>

<commit_message>
LeetCode 33, hard, not optimized
</commit_message>
<xml_diff>
--- a/LeetCode Record.docx
+++ b/LeetCode Record.docx
@@ -6279,6 +6279,9 @@
       <w:r>
         <w:t>one-pass</w:t>
       </w:r>
+      <w:r>
+        <w:t xml:space="preserve"> (LeetCode19, Easy)</w:t>
+      </w:r>
     </w:p>
     <w:p>
       <w:pPr>
@@ -6307,13 +6310,147 @@
     <w:p>
       <w:pPr>
         <w:pStyle w:val="a3"/>
-        <w:ind w:left="360" w:firstLineChars="0" w:firstLine="0"/>
-        <w:rPr>
-          <w:rFonts w:hint="eastAsia"/>
-        </w:rPr>
-      </w:pPr>
+        <w:numPr>
+          <w:ilvl w:val="0"/>
+          <w:numId w:val="2"/>
+        </w:numPr>
+        <w:ind w:firstLineChars="0"/>
+      </w:pPr>
+      <w:r>
+        <w:rPr>
+          <w:rFonts w:hint="eastAsia"/>
+        </w:rPr>
+        <w:t>一个</w:t>
+      </w:r>
+      <w:r>
+        <w:t>排好序的数组</w:t>
+      </w:r>
+      <w:r>
+        <w:rPr>
+          <w:rFonts w:hint="eastAsia"/>
+        </w:rPr>
+        <w:t>被</w:t>
+      </w:r>
+      <w:r>
+        <w:t>右移了，</w:t>
+      </w:r>
+      <w:r>
+        <w:rPr>
+          <w:rFonts w:hint="eastAsia"/>
+        </w:rPr>
+        <w:t>搜索一个</w:t>
+      </w:r>
+      <w:r>
+        <w:t>数字</w:t>
+      </w:r>
+    </w:p>
+    <w:p>
+      <w:pPr>
+        <w:pStyle w:val="a3"/>
+        <w:numPr>
+          <w:ilvl w:val="1"/>
+          <w:numId w:val="2"/>
+        </w:numPr>
+        <w:ind w:firstLineChars="0"/>
+      </w:pPr>
+      <w:r>
+        <w:rPr>
+          <w:rFonts w:hint="eastAsia"/>
+        </w:rPr>
+        <w:t>线性搜索，</w:t>
+      </w:r>
+      <w:r>
+        <w:t>不说了，投机取巧</w:t>
+      </w:r>
+      <w:r>
+        <w:rPr>
+          <w:rFonts w:hint="eastAsia"/>
+        </w:rPr>
+        <w:t xml:space="preserve">. </w:t>
+      </w:r>
+      <w:r>
+        <w:t>O(N)</w:t>
+      </w:r>
+    </w:p>
+    <w:p>
+      <w:pPr>
+        <w:pStyle w:val="a3"/>
+        <w:numPr>
+          <w:ilvl w:val="1"/>
+          <w:numId w:val="2"/>
+        </w:numPr>
+        <w:ind w:firstLineChars="0"/>
+      </w:pPr>
+      <w:r>
+        <w:rPr>
+          <w:rFonts w:hint="eastAsia"/>
+        </w:rPr>
+        <w:t>线性搜索</w:t>
+      </w:r>
+      <w:r>
+        <w:t>到分界线，在分界线后面二分搜索</w:t>
+      </w:r>
+      <w:r>
+        <w:rPr>
+          <w:rFonts w:hint="eastAsia"/>
+        </w:rPr>
+        <w:t>。</w:t>
+      </w:r>
+      <w:r>
+        <w:t>也是</w:t>
+      </w:r>
+      <w:r>
+        <w:rPr>
+          <w:rFonts w:hint="eastAsia"/>
+        </w:rPr>
+        <w:t>O(</w:t>
+      </w:r>
+      <w:r>
+        <w:t>N</w:t>
+      </w:r>
+      <w:r>
+        <w:rPr>
+          <w:rFonts w:hint="eastAsia"/>
+        </w:rPr>
+        <w:t>)</w:t>
+      </w:r>
+    </w:p>
+    <w:p>
+      <w:pPr>
+        <w:pStyle w:val="a3"/>
+        <w:numPr>
+          <w:ilvl w:val="1"/>
+          <w:numId w:val="2"/>
+        </w:numPr>
+        <w:ind w:firstLineChars="0"/>
+        <w:rPr>
+          <w:rFonts w:hint="eastAsia"/>
+        </w:rPr>
+      </w:pPr>
+      <w:r>
+        <w:rPr>
+          <w:rFonts w:hint="eastAsia"/>
+        </w:rPr>
+        <w:t>改进</w:t>
+      </w:r>
+      <w:r>
+        <w:t>后的二分搜索</w:t>
+      </w:r>
       <w:bookmarkStart w:id="0" w:name="_GoBack"/>
       <w:bookmarkEnd w:id="0"/>
+    </w:p>
+    <w:p>
+      <w:pPr>
+        <w:rPr>
+          <w:rFonts w:hint="eastAsia"/>
+        </w:rPr>
+      </w:pPr>
+    </w:p>
+    <w:p>
+      <w:pPr>
+        <w:pStyle w:val="a3"/>
+        <w:ind w:left="360" w:firstLineChars="0" w:firstLine="0"/>
+      </w:pPr>
     </w:p>
     <w:sectPr>
       <w:pgSz w:w="11906" w:h="16838"/>

</xml_diff>

<commit_message>
LeetCode 33, hard, improved O(lgN) algorithm
</commit_message>
<xml_diff>
--- a/LeetCode Record.docx
+++ b/LeetCode Record.docx
@@ -6423,9 +6423,6 @@
           <w:numId w:val="2"/>
         </w:numPr>
         <w:ind w:firstLineChars="0"/>
-        <w:rPr>
-          <w:rFonts w:hint="eastAsia"/>
-        </w:rPr>
       </w:pPr>
       <w:r>
         <w:rPr>
@@ -6436,16 +6433,448 @@
       <w:r>
         <w:t>后的二分搜索</w:t>
       </w:r>
+      <w:r>
+        <w:rPr>
+          <w:rFonts w:hint="eastAsia"/>
+        </w:rPr>
+        <w:t>：</w:t>
+      </w:r>
+      <w:r>
+        <w:t>分类讨论思想</w:t>
+      </w:r>
+      <w:r>
+        <w:rPr>
+          <w:rFonts w:hint="eastAsia"/>
+        </w:rPr>
+        <w:t>，</w:t>
+      </w:r>
+      <w:r>
+        <w:t>有</w:t>
+      </w:r>
+      <w:r>
+        <w:rPr>
+          <w:rFonts w:hint="eastAsia"/>
+        </w:rPr>
+        <w:t>七</w:t>
+      </w:r>
+      <w:r>
+        <w:t>种</w:t>
+      </w:r>
+      <w:r>
+        <w:rPr>
+          <w:rFonts w:hint="eastAsia"/>
+        </w:rPr>
+        <w:t>情况</w:t>
+      </w:r>
+    </w:p>
+    <w:p>
+      <w:pPr>
+        <w:pStyle w:val="a3"/>
+        <w:numPr>
+          <w:ilvl w:val="2"/>
+          <w:numId w:val="2"/>
+        </w:numPr>
+        <w:ind w:firstLineChars="0"/>
+      </w:pPr>
+      <w:r>
+        <w:rPr>
+          <w:rFonts w:hint="eastAsia"/>
+        </w:rPr>
+        <w:t>如果</w:t>
+      </w:r>
+      <w:r>
+        <w:t>mid</w:t>
+      </w:r>
+      <w:r>
+        <w:t>和</w:t>
+      </w:r>
+      <w:r>
+        <w:t>target</w:t>
+      </w:r>
+      <w:r>
+        <w:t>一样，那不用找了，</w:t>
+      </w:r>
+      <w:r>
+        <w:t>return</w:t>
+      </w:r>
+    </w:p>
+    <w:p>
+      <w:pPr>
+        <w:pStyle w:val="a3"/>
+        <w:numPr>
+          <w:ilvl w:val="2"/>
+          <w:numId w:val="2"/>
+        </w:numPr>
+        <w:ind w:firstLineChars="0"/>
+      </w:pPr>
+      <w:r>
+        <w:rPr>
+          <w:rFonts w:hint="eastAsia"/>
+        </w:rPr>
+        <w:t>如果</w:t>
+      </w:r>
+      <w:r>
+        <w:t>mid</w:t>
+      </w:r>
+      <w:r>
+        <w:t>比</w:t>
+      </w:r>
+      <w:r>
+        <w:t>target</w:t>
+      </w:r>
+      <w:r>
+        <w:t>小，分三种情况讨论</w:t>
+      </w:r>
+    </w:p>
+    <w:p>
+      <w:pPr>
+        <w:pStyle w:val="a3"/>
+        <w:numPr>
+          <w:ilvl w:val="3"/>
+          <w:numId w:val="2"/>
+        </w:numPr>
+        <w:ind w:firstLineChars="0"/>
+      </w:pPr>
+      <w:r>
+        <w:t>M</w:t>
+      </w:r>
+      <w:r>
+        <w:rPr>
+          <w:rFonts w:hint="eastAsia"/>
+        </w:rPr>
+        <w:t>id</w:t>
+      </w:r>
+      <w:r>
+        <w:t>比</w:t>
+      </w:r>
+      <w:r>
+        <w:t>right</w:t>
+      </w:r>
+      <w:r>
+        <w:t>小，</w:t>
+      </w:r>
+      <w:r>
+        <w:t>target</w:t>
+      </w:r>
+      <w:r>
+        <w:t>也比</w:t>
+      </w:r>
+      <w:r>
+        <w:t>right</w:t>
+      </w:r>
+      <w:r>
+        <w:t>小，说明</w:t>
+      </w:r>
+      <w:r>
+        <w:t>target</w:t>
+      </w:r>
+      <w:r>
+        <w:t>在以</w:t>
+      </w:r>
+      <w:r>
+        <w:t>mid+1</w:t>
+      </w:r>
+      <w:r>
+        <w:rPr>
+          <w:rFonts w:hint="eastAsia"/>
+        </w:rPr>
+        <w:t>为起始</w:t>
+      </w:r>
+      <w:r>
+        <w:t>，</w:t>
+      </w:r>
+      <w:r>
+        <w:t>right</w:t>
+      </w:r>
+      <w:r>
+        <w:rPr>
+          <w:rFonts w:hint="eastAsia"/>
+        </w:rPr>
+        <w:t>为</w:t>
+      </w:r>
+      <w:r>
+        <w:t>终止的</w:t>
+      </w:r>
+      <w:r>
+        <w:rPr>
+          <w:rFonts w:hint="eastAsia"/>
+        </w:rPr>
+        <w:t>已排序序列里</w:t>
+      </w:r>
+      <w:r>
+        <w:t>，直接</w:t>
+      </w:r>
+      <w:r>
+        <w:rPr>
+          <w:rFonts w:hint="eastAsia"/>
+        </w:rPr>
+        <w:t>调用</w:t>
+      </w:r>
+      <w:r>
+        <w:rPr>
+          <w:rFonts w:hint="eastAsia"/>
+        </w:rPr>
+        <w:t>标准</w:t>
+      </w:r>
+      <w:r>
+        <w:t>二分查找即可。</w:t>
+      </w:r>
+    </w:p>
+    <w:p>
+      <w:pPr>
+        <w:pStyle w:val="a3"/>
+        <w:numPr>
+          <w:ilvl w:val="3"/>
+          <w:numId w:val="2"/>
+        </w:numPr>
+        <w:ind w:firstLineChars="0"/>
+      </w:pPr>
+      <w:r>
+        <w:t>M</w:t>
+      </w:r>
+      <w:r>
+        <w:rPr>
+          <w:rFonts w:hint="eastAsia"/>
+        </w:rPr>
+        <w:t>id</w:t>
+      </w:r>
+      <w:r>
+        <w:t>比</w:t>
+      </w:r>
+      <w:r>
+        <w:t>right</w:t>
+      </w:r>
+      <w:r>
+        <w:t>小，</w:t>
+      </w:r>
+      <w:r>
+        <w:t>target</w:t>
+      </w:r>
+      <w:r>
+        <w:t>比</w:t>
+      </w:r>
+      <w:r>
+        <w:t>right</w:t>
+      </w:r>
+      <w:r>
+        <w:t>大，说明</w:t>
+      </w:r>
+      <w:r>
+        <w:rPr>
+          <w:rFonts w:hint="eastAsia"/>
+        </w:rPr>
+        <w:t>mid</w:t>
+      </w:r>
+      <w:r>
+        <w:t>右侧的上升序列里没有</w:t>
+      </w:r>
+      <w:r>
+        <w:t>target</w:t>
+      </w:r>
+      <w:r>
+        <w:t>，应该在左侧继续查找：</w:t>
+      </w:r>
+      <w:r>
+        <w:t>right=mid-1;</w:t>
+      </w:r>
+    </w:p>
+    <w:p>
+      <w:pPr>
+        <w:pStyle w:val="a3"/>
+        <w:numPr>
+          <w:ilvl w:val="3"/>
+          <w:numId w:val="2"/>
+        </w:numPr>
+        <w:ind w:firstLineChars="0"/>
+      </w:pPr>
+      <w:r>
+        <w:t>Mid</w:t>
+      </w:r>
+      <w:r>
+        <w:rPr>
+          <w:rFonts w:hint="eastAsia"/>
+        </w:rPr>
+        <w:t>比</w:t>
+      </w:r>
+      <w:r>
+        <w:t>right</w:t>
+      </w:r>
+      <w:r>
+        <w:t>大，说明</w:t>
+      </w:r>
+      <w:r>
+        <w:t>mid</w:t>
+      </w:r>
+      <w:r>
+        <w:t>左边的上升序列里</w:t>
+      </w:r>
+      <w:r>
+        <w:rPr>
+          <w:rFonts w:hint="eastAsia"/>
+        </w:rPr>
+        <w:t>没有</w:t>
+      </w:r>
+      <w:r>
+        <w:t>target</w:t>
+      </w:r>
+      <w:r>
+        <w:t>，应该在右侧继续查找：</w:t>
+      </w:r>
+      <w:r>
+        <w:t>left=mid+1</w:t>
+      </w:r>
+      <w:r>
+        <w:rPr>
+          <w:rFonts w:hint="eastAsia"/>
+        </w:rPr>
+        <w:t>；</w:t>
+      </w:r>
+    </w:p>
+    <w:p>
+      <w:pPr>
+        <w:ind w:left="1260"/>
+      </w:pPr>
+      <w:r>
+        <w:rPr>
+          <w:rFonts w:hint="eastAsia"/>
+        </w:rPr>
+        <w:t>2</w:t>
+      </w:r>
+      <w:r>
+        <w:rPr>
+          <w:rFonts w:hint="eastAsia"/>
+        </w:rPr>
+        <w:t>和</w:t>
+      </w:r>
+      <w:r>
+        <w:rPr>
+          <w:rFonts w:hint="eastAsia"/>
+        </w:rPr>
+        <w:t>3</w:t>
+      </w:r>
+      <w:r>
+        <w:rPr>
+          <w:rFonts w:hint="eastAsia"/>
+        </w:rPr>
+        <w:t>都不能</w:t>
+      </w:r>
+      <w:r>
+        <w:t>使用标准二分查找，因为序列不</w:t>
+      </w:r>
+      <w:r>
+        <w:rPr>
+          <w:rFonts w:hint="eastAsia"/>
+        </w:rPr>
+        <w:t>是</w:t>
+      </w:r>
+      <w:r>
+        <w:t>排好序</w:t>
+      </w:r>
+      <w:r>
+        <w:rPr>
+          <w:rFonts w:hint="eastAsia"/>
+        </w:rPr>
+        <w:t>的</w:t>
+      </w:r>
+      <w:r>
+        <w:t>.</w:t>
+      </w:r>
+    </w:p>
+    <w:p>
+      <w:pPr>
+        <w:pStyle w:val="a3"/>
+        <w:numPr>
+          <w:ilvl w:val="2"/>
+          <w:numId w:val="2"/>
+        </w:numPr>
+        <w:ind w:firstLineChars="0"/>
+      </w:pPr>
+      <w:r>
+        <w:rPr>
+          <w:rFonts w:hint="eastAsia"/>
+        </w:rPr>
+        <w:t>如果</w:t>
+      </w:r>
+      <w:r>
+        <w:t>mid</w:t>
+      </w:r>
+      <w:r>
+        <w:t>比</w:t>
+      </w:r>
+      <w:r>
+        <w:t>target</w:t>
+      </w:r>
+      <w:r>
+        <w:rPr>
+          <w:rFonts w:hint="eastAsia"/>
+        </w:rPr>
+        <w:t>大</w:t>
+      </w:r>
+      <w:r>
+        <w:t>，分三种情况讨论</w:t>
+      </w:r>
+      <w:r>
+        <w:rPr>
+          <w:rFonts w:hint="eastAsia"/>
+        </w:rPr>
+        <w:t>，</w:t>
+      </w:r>
+      <w:r>
+        <w:t>和上面三种情况差不多</w:t>
+      </w:r>
+    </w:p>
+    <w:p>
+      <w:pPr>
+        <w:ind w:left="420"/>
+      </w:pPr>
+      <w:r>
+        <w:rPr>
+          <w:rFonts w:hint="eastAsia"/>
+        </w:rPr>
+        <w:t>这个方法</w:t>
+      </w:r>
+      <w:r>
+        <w:t>所有的情况都能保证</w:t>
+      </w:r>
+      <w:r>
+        <w:rPr>
+          <w:rFonts w:hint="eastAsia"/>
+        </w:rPr>
+        <w:t>O(L</w:t>
+      </w:r>
+      <w:r>
+        <w:t>gN)</w:t>
+      </w:r>
+      <w:r>
+        <w:rPr>
+          <w:rFonts w:hint="eastAsia"/>
+        </w:rPr>
+        <w:t>的</w:t>
+      </w:r>
+      <w:r>
+        <w:t>时间复杂度，应该是最优了。</w:t>
+      </w:r>
+    </w:p>
+    <w:p>
+      <w:pPr>
+        <w:ind w:left="420"/>
+        <w:rPr>
+          <w:rFonts w:hint="eastAsia"/>
+        </w:rPr>
+      </w:pPr>
       <w:bookmarkStart w:id="0" w:name="_GoBack"/>
       <w:bookmarkEnd w:id="0"/>
     </w:p>
     <w:p>
       <w:pPr>
-        <w:rPr>
-          <w:rFonts w:hint="eastAsia"/>
-        </w:rPr>
-      </w:pPr>
-    </w:p>
+        <w:pStyle w:val="a3"/>
+        <w:ind w:left="1260" w:firstLineChars="0" w:firstLine="0"/>
+        <w:rPr>
+          <w:rFonts w:hint="eastAsia"/>
+        </w:rPr>
+      </w:pPr>
+    </w:p>
+    <w:p/>
     <w:p>
       <w:pPr>
         <w:pStyle w:val="a3"/>
@@ -6616,7 +7045,7 @@
         <w:ind w:left="840" w:hanging="420"/>
       </w:pPr>
     </w:lvl>
-    <w:lvl w:ilvl="2" w:tplc="0409001B" w:tentative="1">
+    <w:lvl w:ilvl="2" w:tplc="0409001B">
       <w:start w:val="1"/>
       <w:numFmt w:val="lowerRoman"/>
       <w:lvlText w:val="%3."/>
@@ -6625,7 +7054,7 @@
         <w:ind w:left="1260" w:hanging="420"/>
       </w:pPr>
     </w:lvl>
-    <w:lvl w:ilvl="3" w:tplc="0409000F" w:tentative="1">
+    <w:lvl w:ilvl="3" w:tplc="0409000F">
       <w:start w:val="1"/>
       <w:numFmt w:val="decimal"/>
       <w:lvlText w:val="%4."/>

</xml_diff>

<commit_message>
LeetCode 136, upgraded, amazing
</commit_message>
<xml_diff>
--- a/LeetCode Record.docx
+++ b/LeetCode Record.docx
@@ -3630,8 +3630,6 @@
         <w:pStyle w:val="a3"/>
         <w:ind w:left="360" w:firstLineChars="0" w:firstLine="0"/>
       </w:pPr>
-      <w:bookmarkStart w:id="0" w:name="_GoBack"/>
-      <w:bookmarkEnd w:id="0"/>
     </w:p>
     <w:p>
       <w:pPr>
@@ -4249,6 +4247,435 @@
     </w:p>
     <w:p>
       <w:pPr>
+        <w:rPr>
+          <w:b/>
+          <w:color w:val="FF0000"/>
+        </w:rPr>
+      </w:pPr>
+      <w:r>
+        <w:rPr>
+          <w:rFonts w:hint="eastAsia"/>
+          <w:b/>
+          <w:color w:val="FF0000"/>
+        </w:rPr>
+        <w:t>另外一个用位运算</w:t>
+      </w:r>
+      <w:r>
+        <w:rPr>
+          <w:b/>
+          <w:color w:val="FF0000"/>
+        </w:rPr>
+        <w:t>的掉渣天算法</w:t>
+      </w:r>
+    </w:p>
+    <w:p>
+      <w:pPr>
+        <w:widowControl/>
+        <w:spacing w:line="257" w:lineRule="atLeast"/>
+        <w:jc w:val="left"/>
+        <w:rPr>
+          <w:rFonts w:ascii="Courier New" w:eastAsia="宋体" w:hAnsi="Courier New" w:cs="Courier New"/>
+          <w:color w:val="000000"/>
+          <w:kern w:val="0"/>
+          <w:sz w:val="18"/>
+          <w:szCs w:val="18"/>
+          <w:shd w:val="clear" w:color="auto" w:fill="EEEEEE"/>
+        </w:rPr>
+      </w:pPr>
+      <w:r>
+        <w:rPr>
+          <w:rFonts w:ascii="Courier New" w:eastAsia="宋体" w:hAnsi="Courier New" w:cs="Courier New"/>
+          <w:b/>
+          <w:bCs/>
+          <w:color w:val="000000"/>
+          <w:kern w:val="0"/>
+          <w:sz w:val="18"/>
+          <w:szCs w:val="18"/>
+          <w:shd w:val="clear" w:color="auto" w:fill="EEEEEE"/>
+        </w:rPr>
+        <w:t>int</w:t>
+      </w:r>
+      <w:r>
+        <w:rPr>
+          <w:rFonts w:ascii="Courier New" w:eastAsia="宋体" w:hAnsi="Courier New" w:cs="Courier New"/>
+          <w:color w:val="000000"/>
+          <w:kern w:val="0"/>
+          <w:sz w:val="18"/>
+          <w:szCs w:val="18"/>
+          <w:shd w:val="clear" w:color="auto" w:fill="EEEEEE"/>
+        </w:rPr>
+        <w:t xml:space="preserve"> singleNumber(</w:t>
+      </w:r>
+      <w:r>
+        <w:rPr>
+          <w:rFonts w:ascii="Courier New" w:eastAsia="宋体" w:hAnsi="Courier New" w:cs="Courier New"/>
+          <w:b/>
+          <w:bCs/>
+          <w:color w:val="000000"/>
+          <w:kern w:val="0"/>
+          <w:sz w:val="18"/>
+          <w:szCs w:val="18"/>
+          <w:shd w:val="clear" w:color="auto" w:fill="EEEEEE"/>
+        </w:rPr>
+        <w:t>int</w:t>
+      </w:r>
+      <w:r>
+        <w:rPr>
+          <w:rFonts w:ascii="Courier New" w:eastAsia="宋体" w:hAnsi="Courier New" w:cs="Courier New"/>
+          <w:color w:val="000000"/>
+          <w:kern w:val="0"/>
+          <w:sz w:val="18"/>
+          <w:szCs w:val="18"/>
+          <w:shd w:val="clear" w:color="auto" w:fill="EEEEEE"/>
+        </w:rPr>
+        <w:t xml:space="preserve"> A[], </w:t>
+      </w:r>
+      <w:r>
+        <w:rPr>
+          <w:rFonts w:ascii="Courier New" w:eastAsia="宋体" w:hAnsi="Courier New" w:cs="Courier New"/>
+          <w:b/>
+          <w:bCs/>
+          <w:color w:val="000000"/>
+          <w:kern w:val="0"/>
+          <w:sz w:val="18"/>
+          <w:szCs w:val="18"/>
+          <w:shd w:val="clear" w:color="auto" w:fill="EEEEEE"/>
+        </w:rPr>
+        <w:t>int</w:t>
+      </w:r>
+      <w:r>
+        <w:rPr>
+          <w:rFonts w:ascii="Courier New" w:eastAsia="宋体" w:hAnsi="Courier New" w:cs="Courier New"/>
+          <w:color w:val="000000"/>
+          <w:kern w:val="0"/>
+          <w:sz w:val="18"/>
+          <w:szCs w:val="18"/>
+          <w:shd w:val="clear" w:color="auto" w:fill="EEEEEE"/>
+        </w:rPr>
+        <w:t xml:space="preserve"> n) {</w:t>
+      </w:r>
+    </w:p>
+    <w:p>
+      <w:pPr>
+        <w:widowControl/>
+        <w:spacing w:line="257" w:lineRule="atLeast"/>
+        <w:jc w:val="left"/>
+        <w:rPr>
+          <w:rFonts w:ascii="Courier New" w:eastAsia="宋体" w:hAnsi="Courier New" w:cs="Courier New"/>
+          <w:color w:val="000000"/>
+          <w:kern w:val="0"/>
+          <w:sz w:val="18"/>
+          <w:szCs w:val="18"/>
+          <w:shd w:val="clear" w:color="auto" w:fill="EEEEEE"/>
+        </w:rPr>
+      </w:pPr>
+      <w:r>
+        <w:rPr>
+          <w:rFonts w:ascii="Courier New" w:eastAsia="宋体" w:hAnsi="Courier New" w:cs="Courier New"/>
+          <w:color w:val="000000"/>
+          <w:kern w:val="0"/>
+          <w:sz w:val="18"/>
+          <w:szCs w:val="18"/>
+          <w:shd w:val="clear" w:color="auto" w:fill="EEEEEE"/>
+        </w:rPr>
+        <w:lastRenderedPageBreak/>
+        <w:t xml:space="preserve">    </w:t>
+      </w:r>
+      <w:r>
+        <w:rPr>
+          <w:rFonts w:ascii="Courier New" w:eastAsia="宋体" w:hAnsi="Courier New" w:cs="Courier New"/>
+          <w:b/>
+          <w:bCs/>
+          <w:color w:val="000000"/>
+          <w:kern w:val="0"/>
+          <w:sz w:val="18"/>
+          <w:szCs w:val="18"/>
+          <w:shd w:val="clear" w:color="auto" w:fill="EEEEEE"/>
+        </w:rPr>
+        <w:t>int</w:t>
+      </w:r>
+      <w:r>
+        <w:rPr>
+          <w:rFonts w:ascii="Courier New" w:eastAsia="宋体" w:hAnsi="Courier New" w:cs="Courier New"/>
+          <w:color w:val="000000"/>
+          <w:kern w:val="0"/>
+          <w:sz w:val="18"/>
+          <w:szCs w:val="18"/>
+          <w:shd w:val="clear" w:color="auto" w:fill="EEEEEE"/>
+        </w:rPr>
+        <w:t xml:space="preserve"> result = </w:t>
+      </w:r>
+      <w:r>
+        <w:rPr>
+          <w:rFonts w:ascii="Courier New" w:eastAsia="宋体" w:hAnsi="Courier New" w:cs="Courier New"/>
+          <w:color w:val="008800"/>
+          <w:kern w:val="0"/>
+          <w:sz w:val="18"/>
+          <w:szCs w:val="18"/>
+          <w:shd w:val="clear" w:color="auto" w:fill="EEEEEE"/>
+        </w:rPr>
+        <w:t>0</w:t>
+      </w:r>
+      <w:r>
+        <w:rPr>
+          <w:rFonts w:ascii="Courier New" w:eastAsia="宋体" w:hAnsi="Courier New" w:cs="Courier New"/>
+          <w:color w:val="000000"/>
+          <w:kern w:val="0"/>
+          <w:sz w:val="18"/>
+          <w:szCs w:val="18"/>
+          <w:shd w:val="clear" w:color="auto" w:fill="EEEEEE"/>
+        </w:rPr>
+        <w:t>;</w:t>
+      </w:r>
+    </w:p>
+    <w:p>
+      <w:pPr>
+        <w:widowControl/>
+        <w:spacing w:line="257" w:lineRule="atLeast"/>
+        <w:jc w:val="left"/>
+        <w:rPr>
+          <w:rFonts w:ascii="Courier New" w:eastAsia="宋体" w:hAnsi="Courier New" w:cs="Courier New"/>
+          <w:color w:val="000000"/>
+          <w:kern w:val="0"/>
+          <w:sz w:val="18"/>
+          <w:szCs w:val="18"/>
+          <w:shd w:val="clear" w:color="auto" w:fill="EEEEEE"/>
+        </w:rPr>
+      </w:pPr>
+      <w:r>
+        <w:rPr>
+          <w:rFonts w:ascii="Courier New" w:eastAsia="宋体" w:hAnsi="Courier New" w:cs="Courier New"/>
+          <w:color w:val="000000"/>
+          <w:kern w:val="0"/>
+          <w:sz w:val="18"/>
+          <w:szCs w:val="18"/>
+          <w:shd w:val="clear" w:color="auto" w:fill="EEEEEE"/>
+        </w:rPr>
+        <w:t xml:space="preserve">    </w:t>
+      </w:r>
+      <w:r>
+        <w:rPr>
+          <w:rFonts w:ascii="Courier New" w:eastAsia="宋体" w:hAnsi="Courier New" w:cs="Courier New"/>
+          <w:b/>
+          <w:bCs/>
+          <w:color w:val="000000"/>
+          <w:kern w:val="0"/>
+          <w:sz w:val="18"/>
+          <w:szCs w:val="18"/>
+          <w:shd w:val="clear" w:color="auto" w:fill="EEEEEE"/>
+        </w:rPr>
+        <w:t>for</w:t>
+      </w:r>
+      <w:r>
+        <w:rPr>
+          <w:rFonts w:ascii="Courier New" w:eastAsia="宋体" w:hAnsi="Courier New" w:cs="Courier New"/>
+          <w:color w:val="000000"/>
+          <w:kern w:val="0"/>
+          <w:sz w:val="18"/>
+          <w:szCs w:val="18"/>
+          <w:shd w:val="clear" w:color="auto" w:fill="EEEEEE"/>
+        </w:rPr>
+        <w:t xml:space="preserve"> (</w:t>
+      </w:r>
+      <w:r>
+        <w:rPr>
+          <w:rFonts w:ascii="Courier New" w:eastAsia="宋体" w:hAnsi="Courier New" w:cs="Courier New"/>
+          <w:b/>
+          <w:bCs/>
+          <w:color w:val="000000"/>
+          <w:kern w:val="0"/>
+          <w:sz w:val="18"/>
+          <w:szCs w:val="18"/>
+          <w:shd w:val="clear" w:color="auto" w:fill="EEEEEE"/>
+        </w:rPr>
+        <w:t>int</w:t>
+      </w:r>
+      <w:r>
+        <w:rPr>
+          <w:rFonts w:ascii="Courier New" w:eastAsia="宋体" w:hAnsi="Courier New" w:cs="Courier New"/>
+          <w:color w:val="000000"/>
+          <w:kern w:val="0"/>
+          <w:sz w:val="18"/>
+          <w:szCs w:val="18"/>
+          <w:shd w:val="clear" w:color="auto" w:fill="EEEEEE"/>
+        </w:rPr>
+        <w:t xml:space="preserve"> i = </w:t>
+      </w:r>
+      <w:r>
+        <w:rPr>
+          <w:rFonts w:ascii="Courier New" w:eastAsia="宋体" w:hAnsi="Courier New" w:cs="Courier New"/>
+          <w:color w:val="008800"/>
+          <w:kern w:val="0"/>
+          <w:sz w:val="18"/>
+          <w:szCs w:val="18"/>
+          <w:shd w:val="clear" w:color="auto" w:fill="EEEEEE"/>
+        </w:rPr>
+        <w:t>0</w:t>
+      </w:r>
+      <w:r>
+        <w:rPr>
+          <w:rFonts w:ascii="Courier New" w:eastAsia="宋体" w:hAnsi="Courier New" w:cs="Courier New"/>
+          <w:color w:val="000000"/>
+          <w:kern w:val="0"/>
+          <w:sz w:val="18"/>
+          <w:szCs w:val="18"/>
+          <w:shd w:val="clear" w:color="auto" w:fill="EEEEEE"/>
+        </w:rPr>
+        <w:t>; i&lt;n; i++)</w:t>
+      </w:r>
+    </w:p>
+    <w:p>
+      <w:pPr>
+        <w:widowControl/>
+        <w:spacing w:line="257" w:lineRule="atLeast"/>
+        <w:jc w:val="left"/>
+        <w:rPr>
+          <w:rFonts w:ascii="Courier New" w:eastAsia="宋体" w:hAnsi="Courier New" w:cs="Courier New"/>
+          <w:color w:val="000000"/>
+          <w:kern w:val="0"/>
+          <w:sz w:val="18"/>
+          <w:szCs w:val="18"/>
+          <w:shd w:val="clear" w:color="auto" w:fill="EEEEEE"/>
+        </w:rPr>
+      </w:pPr>
+      <w:r>
+        <w:rPr>
+          <w:rFonts w:ascii="Courier New" w:eastAsia="宋体" w:hAnsi="Courier New" w:cs="Courier New"/>
+          <w:color w:val="000000"/>
+          <w:kern w:val="0"/>
+          <w:sz w:val="18"/>
+          <w:szCs w:val="18"/>
+          <w:shd w:val="clear" w:color="auto" w:fill="EEEEEE"/>
+        </w:rPr>
+        <w:t xml:space="preserve">    {</w:t>
+      </w:r>
+    </w:p>
+    <w:p>
+      <w:pPr>
+        <w:widowControl/>
+        <w:spacing w:line="257" w:lineRule="atLeast"/>
+        <w:jc w:val="left"/>
+        <w:rPr>
+          <w:rFonts w:ascii="Courier New" w:eastAsia="宋体" w:hAnsi="Courier New" w:cs="Courier New"/>
+          <w:color w:val="000000"/>
+          <w:kern w:val="0"/>
+          <w:sz w:val="18"/>
+          <w:szCs w:val="18"/>
+          <w:shd w:val="clear" w:color="auto" w:fill="EEEEEE"/>
+        </w:rPr>
+      </w:pPr>
+      <w:r>
+        <w:rPr>
+          <w:rFonts w:ascii="Courier New" w:eastAsia="宋体" w:hAnsi="Courier New" w:cs="Courier New"/>
+          <w:color w:val="000000"/>
+          <w:kern w:val="0"/>
+          <w:sz w:val="18"/>
+          <w:szCs w:val="18"/>
+          <w:shd w:val="clear" w:color="auto" w:fill="EEEEEE"/>
+        </w:rPr>
+        <w:t xml:space="preserve">        result ^=A[i];</w:t>
+      </w:r>
+    </w:p>
+    <w:p>
+      <w:pPr>
+        <w:widowControl/>
+        <w:spacing w:line="257" w:lineRule="atLeast"/>
+        <w:jc w:val="left"/>
+        <w:rPr>
+          <w:rFonts w:ascii="Courier New" w:eastAsia="宋体" w:hAnsi="Courier New" w:cs="Courier New"/>
+          <w:color w:val="000000"/>
+          <w:kern w:val="0"/>
+          <w:sz w:val="18"/>
+          <w:szCs w:val="18"/>
+          <w:shd w:val="clear" w:color="auto" w:fill="EEEEEE"/>
+        </w:rPr>
+      </w:pPr>
+      <w:r>
+        <w:rPr>
+          <w:rFonts w:ascii="Courier New" w:eastAsia="宋体" w:hAnsi="Courier New" w:cs="Courier New"/>
+          <w:color w:val="000000"/>
+          <w:kern w:val="0"/>
+          <w:sz w:val="18"/>
+          <w:szCs w:val="18"/>
+          <w:shd w:val="clear" w:color="auto" w:fill="EEEEEE"/>
+        </w:rPr>
+        <w:t xml:space="preserve">    }</w:t>
+      </w:r>
+    </w:p>
+    <w:p>
+      <w:pPr>
+        <w:widowControl/>
+        <w:spacing w:line="257" w:lineRule="atLeast"/>
+        <w:jc w:val="left"/>
+        <w:rPr>
+          <w:rFonts w:ascii="Courier New" w:eastAsia="宋体" w:hAnsi="Courier New" w:cs="Courier New"/>
+          <w:color w:val="000000"/>
+          <w:kern w:val="0"/>
+          <w:sz w:val="18"/>
+          <w:szCs w:val="18"/>
+          <w:shd w:val="clear" w:color="auto" w:fill="EEEEEE"/>
+        </w:rPr>
+      </w:pPr>
+      <w:r>
+        <w:rPr>
+          <w:rFonts w:ascii="Courier New" w:eastAsia="宋体" w:hAnsi="Courier New" w:cs="Courier New"/>
+          <w:color w:val="000000"/>
+          <w:kern w:val="0"/>
+          <w:sz w:val="18"/>
+          <w:szCs w:val="18"/>
+          <w:shd w:val="clear" w:color="auto" w:fill="EEEEEE"/>
+        </w:rPr>
+        <w:t xml:space="preserve">    </w:t>
+      </w:r>
+      <w:r>
+        <w:rPr>
+          <w:rFonts w:ascii="Courier New" w:eastAsia="宋体" w:hAnsi="Courier New" w:cs="Courier New"/>
+          <w:b/>
+          <w:bCs/>
+          <w:color w:val="000000"/>
+          <w:kern w:val="0"/>
+          <w:sz w:val="18"/>
+          <w:szCs w:val="18"/>
+          <w:shd w:val="clear" w:color="auto" w:fill="EEEEEE"/>
+        </w:rPr>
+        <w:t>return</w:t>
+      </w:r>
+      <w:r>
+        <w:rPr>
+          <w:rFonts w:ascii="Courier New" w:eastAsia="宋体" w:hAnsi="Courier New" w:cs="Courier New"/>
+          <w:color w:val="000000"/>
+          <w:kern w:val="0"/>
+          <w:sz w:val="18"/>
+          <w:szCs w:val="18"/>
+          <w:shd w:val="clear" w:color="auto" w:fill="EEEEEE"/>
+        </w:rPr>
+        <w:t xml:space="preserve"> result;</w:t>
+      </w:r>
+    </w:p>
+    <w:p>
+      <w:pPr>
+        <w:rPr>
+          <w:rFonts w:hint="eastAsia"/>
+          <w:b/>
+          <w:color w:val="FF0000"/>
+        </w:rPr>
+      </w:pPr>
+      <w:r>
+        <w:rPr>
+          <w:rFonts w:ascii="Courier New" w:eastAsia="宋体" w:hAnsi="Courier New" w:cs="Courier New"/>
+          <w:color w:val="000000"/>
+          <w:kern w:val="0"/>
+          <w:sz w:val="18"/>
+          <w:szCs w:val="18"/>
+          <w:shd w:val="clear" w:color="auto" w:fill="EEEEEE"/>
+        </w:rPr>
+        <w:t>}</w:t>
+      </w:r>
+      <w:bookmarkStart w:id="0" w:name="_GoBack"/>
+      <w:bookmarkEnd w:id="0"/>
+    </w:p>
+    <w:p>
+      <w:pPr>
         <w:pStyle w:val="a3"/>
         <w:ind w:left="360" w:firstLineChars="0" w:firstLine="0"/>
         <w:rPr>
@@ -4338,7 +4765,6 @@
         <w:rPr>
           <w:rFonts w:hint="eastAsia"/>
         </w:rPr>
-        <w:lastRenderedPageBreak/>
         <w:t>找到一个字符串里</w:t>
       </w:r>
       <w:r>
@@ -4792,6 +5218,7 @@
         <w:rPr>
           <w:noProof/>
         </w:rPr>
+        <w:lastRenderedPageBreak/>
         <w:drawing>
           <wp:inline distT="0" distB="0" distL="0" distR="0" wp14:anchorId="20782777" wp14:editId="1C7524A0">
             <wp:extent cx="5274310" cy="2497455"/>
@@ -4838,7 +5265,6 @@
         <w:rPr>
           <w:noProof/>
         </w:rPr>
-        <w:lastRenderedPageBreak/>
         <w:drawing>
           <wp:inline distT="0" distB="0" distL="0" distR="0" wp14:anchorId="55228C6B" wp14:editId="19AFD3F1">
             <wp:extent cx="1257300" cy="523875"/>
@@ -5401,6 +5827,7 @@
         <w:rPr>
           <w:noProof/>
         </w:rPr>
+        <w:lastRenderedPageBreak/>
         <w:drawing>
           <wp:inline distT="0" distB="0" distL="0" distR="0" wp14:anchorId="08ACE9EF" wp14:editId="7BD95A82">
             <wp:extent cx="5067300" cy="3771900"/>
@@ -5556,7 +5983,6 @@
         <w:rPr>
           <w:noProof/>
         </w:rPr>
-        <w:lastRenderedPageBreak/>
         <w:drawing>
           <wp:inline distT="0" distB="0" distL="0" distR="0" wp14:anchorId="5D5E01F3" wp14:editId="7FE16585">
             <wp:extent cx="3771900" cy="2847975"/>
@@ -5649,6 +6075,7 @@
         <w:rPr>
           <w:noProof/>
         </w:rPr>
+        <w:lastRenderedPageBreak/>
         <w:drawing>
           <wp:inline distT="0" distB="0" distL="0" distR="0" wp14:anchorId="67465D72" wp14:editId="4EF25FD9">
             <wp:extent cx="5229225" cy="4171950"/>
@@ -5922,11 +6349,7 @@
         <w:t>。</w:t>
       </w:r>
       <w:r>
-        <w:t>最后无论怎么</w:t>
-      </w:r>
-      <w:r>
-        <w:lastRenderedPageBreak/>
-        <w:t>优化都没成功</w:t>
+        <w:t>最后无论怎么优化都没成功</w:t>
       </w:r>
       <w:r>
         <w:rPr>
@@ -6528,6 +6951,7 @@
         <w:rPr>
           <w:rFonts w:hint="eastAsia"/>
         </w:rPr>
+        <w:lastRenderedPageBreak/>
         <w:t>改进</w:t>
       </w:r>
       <w:r>
@@ -7119,7 +7543,6 @@
         <w:rPr>
           <w:noProof/>
         </w:rPr>
-        <w:lastRenderedPageBreak/>
         <w:drawing>
           <wp:inline distT="0" distB="0" distL="0" distR="0" wp14:anchorId="51D4736F" wp14:editId="2ABD00A8">
             <wp:extent cx="5274310" cy="3194050"/>
@@ -7537,6 +7960,7 @@
         <w:rPr>
           <w:rFonts w:hint="eastAsia"/>
         </w:rPr>
+        <w:lastRenderedPageBreak/>
         <w:t>虽然</w:t>
       </w:r>
       <w:r>
@@ -8305,6 +8729,16 @@
       <w:szCs w:val="18"/>
     </w:rPr>
   </w:style>
+  <w:style w:type="character" w:customStyle="1" w:styleId="keyword">
+    <w:name w:val="keyword"/>
+    <w:basedOn w:val="a0"/>
+    <w:rsid w:val="006776AB"/>
+  </w:style>
+  <w:style w:type="character" w:customStyle="1" w:styleId="number">
+    <w:name w:val="number"/>
+    <w:basedOn w:val="a0"/>
+    <w:rsid w:val="006776AB"/>
+  </w:style>
 </w:styles>
 </file>
 

</xml_diff>